<commit_message>
Added summary and title
firmaware installation guide
</commit_message>
<xml_diff>
--- a/doc/forni&beffa_installazione_firmware.docx
+++ b/doc/forni&beffa_installazione_firmware.docx
@@ -6,27 +6,471 @@
       <w:pPr>
         <w:pStyle w:val="Titolo1"/>
         <w:jc w:val="both"/>
-      </w:pPr>
-      <w:r>
-        <w:t>Installazione firmware su Lego Mindstorm NXT</w:t>
-      </w:r>
+        <w:rPr>
+          <w:b w:val="0"/>
+          <w:sz w:val="56"/>
+          <w:szCs w:val="36"/>
+        </w:rPr>
+      </w:pPr>
+      <w:bookmarkStart w:id="0" w:name="_Toc536189538"/>
+    </w:p>
+    <w:p>
+      <w:pPr>
+        <w:pStyle w:val="Titolo1"/>
+        <w:jc w:val="both"/>
+        <w:rPr>
+          <w:b w:val="0"/>
+          <w:sz w:val="56"/>
+          <w:szCs w:val="36"/>
+        </w:rPr>
+      </w:pPr>
+    </w:p>
+    <w:p>
+      <w:pPr>
+        <w:pStyle w:val="Titolo1"/>
+        <w:jc w:val="both"/>
+        <w:rPr>
+          <w:b w:val="0"/>
+          <w:sz w:val="56"/>
+          <w:szCs w:val="36"/>
+        </w:rPr>
+      </w:pPr>
+    </w:p>
+    <w:p>
+      <w:pPr>
+        <w:pStyle w:val="Titolo1"/>
+        <w:jc w:val="both"/>
+        <w:rPr>
+          <w:b w:val="0"/>
+          <w:sz w:val="56"/>
+          <w:szCs w:val="36"/>
+        </w:rPr>
+      </w:pPr>
+    </w:p>
+    <w:p>
+      <w:pPr>
+        <w:pStyle w:val="Titolo1"/>
+        <w:jc w:val="both"/>
+        <w:rPr>
+          <w:b w:val="0"/>
+          <w:sz w:val="56"/>
+          <w:szCs w:val="36"/>
+        </w:rPr>
+      </w:pPr>
+    </w:p>
+    <w:p>
+      <w:pPr>
+        <w:pStyle w:val="Titolo1"/>
+        <w:jc w:val="both"/>
+        <w:rPr>
+          <w:b w:val="0"/>
+          <w:sz w:val="56"/>
+          <w:szCs w:val="36"/>
+        </w:rPr>
+      </w:pPr>
+    </w:p>
+    <w:p>
+      <w:pPr>
+        <w:pStyle w:val="Titolo"/>
+        <w:jc w:val="center"/>
+      </w:pPr>
+      <w:r>
+        <w:t>Installazione firmware su</w:t>
+      </w:r>
+    </w:p>
+    <w:p>
+      <w:pPr>
+        <w:pStyle w:val="Titolo"/>
+        <w:jc w:val="center"/>
+        <w:rPr>
+          <w:sz w:val="36"/>
+        </w:rPr>
+      </w:pPr>
+      <w:r>
+        <w:t xml:space="preserve">Lego </w:t>
+      </w:r>
+      <w:proofErr w:type="spellStart"/>
+      <w:r>
+        <w:t>Mindstorm</w:t>
+      </w:r>
+      <w:proofErr w:type="spellEnd"/>
+      <w:r>
+        <w:t xml:space="preserve"> NXT</w:t>
+      </w:r>
+      <w:bookmarkEnd w:id="0"/>
+    </w:p>
+    <w:p>
+      <w:pPr>
+        <w:rPr>
+          <w:rFonts w:asciiTheme="majorHAnsi" w:eastAsiaTheme="majorEastAsia" w:hAnsiTheme="majorHAnsi" w:cstheme="majorBidi"/>
+          <w:color w:val="000000" w:themeColor="text1"/>
+          <w:sz w:val="32"/>
+          <w:szCs w:val="32"/>
+        </w:rPr>
+      </w:pPr>
+      <w:r>
+        <w:br w:type="page"/>
+      </w:r>
+    </w:p>
+    <w:p>
+      <w:pPr>
+        <w:rPr>
+          <w:sz w:val="40"/>
+        </w:rPr>
+      </w:pPr>
+      <w:r>
+        <w:rPr>
+          <w:sz w:val="40"/>
+        </w:rPr>
+        <w:lastRenderedPageBreak/>
+        <w:t>Sommario</w:t>
+      </w:r>
+    </w:p>
+    <w:p>
+      <w:pPr>
+        <w:pStyle w:val="Sommario2"/>
+        <w:tabs>
+          <w:tab w:val="right" w:leader="dot" w:pos="9628"/>
+        </w:tabs>
+        <w:rPr>
+          <w:rFonts w:eastAsiaTheme="minorEastAsia"/>
+          <w:noProof/>
+          <w:lang w:val="it-IT" w:eastAsia="it-IT"/>
+        </w:rPr>
+      </w:pPr>
+      <w:r>
+        <w:fldChar w:fldCharType="begin"/>
+      </w:r>
+      <w:r>
+        <w:instrText xml:space="preserve"> TOC \o "1-3" \h \z \u </w:instrText>
+      </w:r>
+      <w:r>
+        <w:fldChar w:fldCharType="separate"/>
+      </w:r>
+      <w:hyperlink w:anchor="_Toc536189887" w:history="1">
+        <w:r>
+          <w:rPr>
+            <w:rStyle w:val="Collegamentoipertestuale"/>
+            <w:noProof/>
+          </w:rPr>
+          <w:t>RobotC</w:t>
+        </w:r>
+        <w:r>
+          <w:rPr>
+            <w:noProof/>
+            <w:webHidden/>
+          </w:rPr>
+          <w:tab/>
+        </w:r>
+        <w:r>
+          <w:rPr>
+            <w:noProof/>
+            <w:webHidden/>
+          </w:rPr>
+          <w:fldChar w:fldCharType="begin"/>
+        </w:r>
+        <w:r>
+          <w:rPr>
+            <w:noProof/>
+            <w:webHidden/>
+          </w:rPr>
+          <w:instrText xml:space="preserve"> PAGEREF _Toc536189887 \h </w:instrText>
+        </w:r>
+        <w:r>
+          <w:rPr>
+            <w:noProof/>
+            <w:webHidden/>
+          </w:rPr>
+        </w:r>
+        <w:r>
+          <w:rPr>
+            <w:noProof/>
+            <w:webHidden/>
+          </w:rPr>
+          <w:fldChar w:fldCharType="separate"/>
+        </w:r>
+        <w:r>
+          <w:rPr>
+            <w:noProof/>
+            <w:webHidden/>
+          </w:rPr>
+          <w:t>3</w:t>
+        </w:r>
+        <w:r>
+          <w:rPr>
+            <w:noProof/>
+            <w:webHidden/>
+          </w:rPr>
+          <w:fldChar w:fldCharType="end"/>
+        </w:r>
+      </w:hyperlink>
+    </w:p>
+    <w:p>
+      <w:pPr>
+        <w:pStyle w:val="Sommario3"/>
+        <w:tabs>
+          <w:tab w:val="right" w:leader="dot" w:pos="9628"/>
+        </w:tabs>
+        <w:rPr>
+          <w:rFonts w:eastAsiaTheme="minorEastAsia"/>
+          <w:noProof/>
+          <w:lang w:val="it-IT" w:eastAsia="it-IT"/>
+        </w:rPr>
+      </w:pPr>
+      <w:hyperlink w:anchor="_Toc536189888" w:history="1">
+        <w:r>
+          <w:rPr>
+            <w:rStyle w:val="Collegamentoipertestuale"/>
+            <w:noProof/>
+          </w:rPr>
+          <w:t>Installazione software</w:t>
+        </w:r>
+        <w:r>
+          <w:rPr>
+            <w:noProof/>
+            <w:webHidden/>
+          </w:rPr>
+          <w:tab/>
+        </w:r>
+        <w:r>
+          <w:rPr>
+            <w:noProof/>
+            <w:webHidden/>
+          </w:rPr>
+          <w:fldChar w:fldCharType="begin"/>
+        </w:r>
+        <w:r>
+          <w:rPr>
+            <w:noProof/>
+            <w:webHidden/>
+          </w:rPr>
+          <w:instrText xml:space="preserve"> PAGEREF _Toc536189888 \h </w:instrText>
+        </w:r>
+        <w:r>
+          <w:rPr>
+            <w:noProof/>
+            <w:webHidden/>
+          </w:rPr>
+        </w:r>
+        <w:r>
+          <w:rPr>
+            <w:noProof/>
+            <w:webHidden/>
+          </w:rPr>
+          <w:fldChar w:fldCharType="separate"/>
+        </w:r>
+        <w:r>
+          <w:rPr>
+            <w:noProof/>
+            <w:webHidden/>
+          </w:rPr>
+          <w:t>3</w:t>
+        </w:r>
+        <w:r>
+          <w:rPr>
+            <w:noProof/>
+            <w:webHidden/>
+          </w:rPr>
+          <w:fldChar w:fldCharType="end"/>
+        </w:r>
+      </w:hyperlink>
+    </w:p>
+    <w:p>
+      <w:pPr>
+        <w:pStyle w:val="Sommario3"/>
+        <w:tabs>
+          <w:tab w:val="right" w:leader="dot" w:pos="9628"/>
+        </w:tabs>
+        <w:rPr>
+          <w:rFonts w:eastAsiaTheme="minorEastAsia"/>
+          <w:noProof/>
+          <w:lang w:val="it-IT" w:eastAsia="it-IT"/>
+        </w:rPr>
+      </w:pPr>
+      <w:hyperlink w:anchor="_Toc536189889" w:history="1">
+        <w:r>
+          <w:rPr>
+            <w:rStyle w:val="Collegamentoipertestuale"/>
+            <w:noProof/>
+          </w:rPr>
+          <w:t>Installazione firmware</w:t>
+        </w:r>
+        <w:r>
+          <w:rPr>
+            <w:noProof/>
+            <w:webHidden/>
+          </w:rPr>
+          <w:tab/>
+        </w:r>
+        <w:r>
+          <w:rPr>
+            <w:noProof/>
+            <w:webHidden/>
+          </w:rPr>
+          <w:fldChar w:fldCharType="begin"/>
+        </w:r>
+        <w:r>
+          <w:rPr>
+            <w:noProof/>
+            <w:webHidden/>
+          </w:rPr>
+          <w:instrText xml:space="preserve"> PAGEREF _Toc536189889 \h </w:instrText>
+        </w:r>
+        <w:r>
+          <w:rPr>
+            <w:noProof/>
+            <w:webHidden/>
+          </w:rPr>
+        </w:r>
+        <w:r>
+          <w:rPr>
+            <w:noProof/>
+            <w:webHidden/>
+          </w:rPr>
+          <w:fldChar w:fldCharType="separate"/>
+        </w:r>
+        <w:r>
+          <w:rPr>
+            <w:noProof/>
+            <w:webHidden/>
+          </w:rPr>
+          <w:t>3</w:t>
+        </w:r>
+        <w:r>
+          <w:rPr>
+            <w:noProof/>
+            <w:webHidden/>
+          </w:rPr>
+          <w:fldChar w:fldCharType="end"/>
+        </w:r>
+      </w:hyperlink>
+    </w:p>
+    <w:p>
+      <w:pPr>
+        <w:pStyle w:val="Sommario3"/>
+        <w:tabs>
+          <w:tab w:val="right" w:leader="dot" w:pos="9628"/>
+        </w:tabs>
+        <w:rPr>
+          <w:rFonts w:eastAsiaTheme="minorEastAsia"/>
+          <w:noProof/>
+          <w:lang w:val="it-IT" w:eastAsia="it-IT"/>
+        </w:rPr>
+      </w:pPr>
+      <w:hyperlink w:anchor="_Toc536189890" w:history="1">
+        <w:r>
+          <w:rPr>
+            <w:rStyle w:val="Collegamentoipertestuale"/>
+            <w:noProof/>
+          </w:rPr>
+          <w:t>Risoluzione della samba mode/clicking syndrome</w:t>
+        </w:r>
+        <w:r>
+          <w:rPr>
+            <w:noProof/>
+            <w:webHidden/>
+          </w:rPr>
+          <w:tab/>
+        </w:r>
+        <w:r>
+          <w:rPr>
+            <w:noProof/>
+            <w:webHidden/>
+          </w:rPr>
+          <w:fldChar w:fldCharType="begin"/>
+        </w:r>
+        <w:r>
+          <w:rPr>
+            <w:noProof/>
+            <w:webHidden/>
+          </w:rPr>
+          <w:instrText xml:space="preserve"> PAGEREF _Toc536189890 \h </w:instrText>
+        </w:r>
+        <w:r>
+          <w:rPr>
+            <w:noProof/>
+            <w:webHidden/>
+          </w:rPr>
+        </w:r>
+        <w:r>
+          <w:rPr>
+            <w:noProof/>
+            <w:webHidden/>
+          </w:rPr>
+          <w:fldChar w:fldCharType="separate"/>
+        </w:r>
+        <w:r>
+          <w:rPr>
+            <w:noProof/>
+            <w:webHidden/>
+          </w:rPr>
+          <w:t>4</w:t>
+        </w:r>
+        <w:r>
+          <w:rPr>
+            <w:noProof/>
+            <w:webHidden/>
+          </w:rPr>
+          <w:fldChar w:fldCharType="end"/>
+        </w:r>
+      </w:hyperlink>
+    </w:p>
+    <w:p>
+      <w:pPr>
+        <w:rPr>
+          <w:rFonts w:asciiTheme="majorHAnsi" w:eastAsiaTheme="majorEastAsia" w:hAnsiTheme="majorHAnsi" w:cstheme="majorBidi"/>
+          <w:b/>
+          <w:color w:val="000000" w:themeColor="text1"/>
+          <w:sz w:val="32"/>
+          <w:szCs w:val="32"/>
+        </w:rPr>
+      </w:pPr>
+      <w:r>
+        <w:fldChar w:fldCharType="end"/>
+      </w:r>
+      <w:r>
+        <w:br w:type="page"/>
+      </w:r>
+      <w:bookmarkStart w:id="1" w:name="_GoBack"/>
+      <w:bookmarkEnd w:id="1"/>
+    </w:p>
+    <w:p>
+      <w:pPr>
+        <w:pStyle w:val="Titolo1"/>
+        <w:jc w:val="both"/>
+      </w:pPr>
     </w:p>
     <w:p>
       <w:pPr>
         <w:pStyle w:val="Titolo2"/>
-        <w:jc w:val="both"/>
-      </w:pPr>
-      <w:r>
+        <w:rPr>
+          <w:sz w:val="32"/>
+        </w:rPr>
+      </w:pPr>
+      <w:bookmarkStart w:id="2" w:name="_Toc536189539"/>
+      <w:bookmarkStart w:id="3" w:name="_Toc536189887"/>
+      <w:r>
+        <w:rPr>
+          <w:sz w:val="32"/>
+        </w:rPr>
         <w:t>RobotC</w:t>
       </w:r>
+      <w:bookmarkEnd w:id="2"/>
+      <w:bookmarkEnd w:id="3"/>
     </w:p>
     <w:p>
       <w:pPr>
         <w:pStyle w:val="Titolo3"/>
-        <w:jc w:val="both"/>
-      </w:pPr>
-      <w:r>
-        <w:t xml:space="preserve">Installazione software </w:t>
+      </w:pPr>
+      <w:bookmarkStart w:id="4" w:name="_Toc536189540"/>
+      <w:bookmarkStart w:id="5" w:name="_Toc536189888"/>
+      <w:r>
+        <w:t>Installazione software</w:t>
+      </w:r>
+      <w:bookmarkEnd w:id="4"/>
+      <w:bookmarkEnd w:id="5"/>
+      <w:r>
+        <w:t xml:space="preserve"> </w:t>
       </w:r>
     </w:p>
     <w:p>
@@ -49,11 +493,12 @@
     <w:p>
       <w:pPr>
         <w:pStyle w:val="Titolo3"/>
-        <w:jc w:val="both"/>
-      </w:pPr>
+      </w:pPr>
+      <w:bookmarkStart w:id="6" w:name="_Toc536189889"/>
       <w:r>
         <w:t>Installazione firmware</w:t>
       </w:r>
+      <w:bookmarkEnd w:id="6"/>
     </w:p>
     <w:p>
       <w:pPr>
@@ -317,8 +762,8 @@
     <w:p>
       <w:pPr>
         <w:pStyle w:val="Titolo3"/>
-        <w:jc w:val="both"/>
-      </w:pPr>
+      </w:pPr>
+      <w:bookmarkStart w:id="7" w:name="_Toc536189890"/>
       <w:r>
         <w:lastRenderedPageBreak/>
         <w:t>Risoluzione della samba mode/</w:t>
@@ -335,6 +780,7 @@
       <w:r>
         <w:t>syndrome</w:t>
       </w:r>
+      <w:bookmarkEnd w:id="7"/>
       <w:proofErr w:type="spellEnd"/>
     </w:p>
     <w:p>
@@ -345,7 +791,15 @@
         <w:t>Se durante l’installazione del firmware il robot si blocca con lo schermo nero ed emette un ticchettio costante</w:t>
       </w:r>
       <w:r>
-        <w:t xml:space="preserve"> vuol dire che è entrato </w:t>
+        <w:t xml:space="preserve"> </w:t>
+      </w:r>
+      <w:proofErr w:type="gramStart"/>
+      <w:r>
+        <w:t>vuol</w:t>
+      </w:r>
+      <w:proofErr w:type="gramEnd"/>
+      <w:r>
+        <w:t xml:space="preserve"> dire che è entrato </w:t>
       </w:r>
       <w:r>
         <w:t>nella cosiddetta “samba mode”</w:t>
@@ -594,12 +1048,8 @@
       </w:pPr>
     </w:p>
     <w:sectPr>
-      <w:headerReference w:type="even" r:id="rId11"/>
-      <w:headerReference w:type="default" r:id="rId12"/>
-      <w:footerReference w:type="even" r:id="rId13"/>
-      <w:footerReference w:type="default" r:id="rId14"/>
-      <w:headerReference w:type="first" r:id="rId15"/>
-      <w:footerReference w:type="first" r:id="rId16"/>
+      <w:headerReference w:type="default" r:id="rId11"/>
+      <w:footerReference w:type="default" r:id="rId12"/>
       <w:pgSz w:w="11906" w:h="16838"/>
       <w:pgMar w:top="1417" w:right="1134" w:bottom="1134" w:left="1134" w:header="708" w:footer="708" w:gutter="0"/>
       <w:cols w:space="708"/>
@@ -636,26 +1086,42 @@
 
 <file path=word/footer1.xml><?xml version="1.0" encoding="utf-8"?>
 <w:ftr xmlns:wpc="http://schemas.microsoft.com/office/word/2010/wordprocessingCanvas" xmlns:mc="http://schemas.openxmlformats.org/markup-compatibility/2006" xmlns:o="urn:schemas-microsoft-com:office:office" xmlns:r="http://schemas.openxmlformats.org/officeDocument/2006/relationships" xmlns:m="http://schemas.openxmlformats.org/officeDocument/2006/math" xmlns:v="urn:schemas-microsoft-com:vml" xmlns:wp14="http://schemas.microsoft.com/office/word/2010/wordprocessingDrawing" xmlns:wp="http://schemas.openxmlformats.org/drawingml/2006/wordprocessingDrawing" xmlns:w10="urn:schemas-microsoft-com:office:word" xmlns:w="http://schemas.openxmlformats.org/wordprocessingml/2006/main" xmlns:w14="http://schemas.microsoft.com/office/word/2010/wordml" xmlns:w15="http://schemas.microsoft.com/office/word/2012/wordml" xmlns:wpg="http://schemas.microsoft.com/office/word/2010/wordprocessingGroup" xmlns:wpi="http://schemas.microsoft.com/office/word/2010/wordprocessingInk" xmlns:wne="http://schemas.microsoft.com/office/word/2006/wordml" xmlns:wps="http://schemas.microsoft.com/office/word/2010/wordprocessingShape" mc:Ignorable="w14 w15 wp14">
-  <w:p>
-    <w:pPr>
-      <w:pStyle w:val="Pidipagina"/>
-    </w:pPr>
-  </w:p>
-</w:ftr>
-</file>
-
-<file path=word/footer2.xml><?xml version="1.0" encoding="utf-8"?>
-<w:ftr xmlns:wpc="http://schemas.microsoft.com/office/word/2010/wordprocessingCanvas" xmlns:mc="http://schemas.openxmlformats.org/markup-compatibility/2006" xmlns:o="urn:schemas-microsoft-com:office:office" xmlns:r="http://schemas.openxmlformats.org/officeDocument/2006/relationships" xmlns:m="http://schemas.openxmlformats.org/officeDocument/2006/math" xmlns:v="urn:schemas-microsoft-com:vml" xmlns:wp14="http://schemas.microsoft.com/office/word/2010/wordprocessingDrawing" xmlns:wp="http://schemas.openxmlformats.org/drawingml/2006/wordprocessingDrawing" xmlns:w10="urn:schemas-microsoft-com:office:word" xmlns:w="http://schemas.openxmlformats.org/wordprocessingml/2006/main" xmlns:w14="http://schemas.microsoft.com/office/word/2010/wordml" xmlns:w15="http://schemas.microsoft.com/office/word/2012/wordml" xmlns:wpg="http://schemas.microsoft.com/office/word/2010/wordprocessingGroup" xmlns:wpi="http://schemas.microsoft.com/office/word/2010/wordprocessingInk" xmlns:wne="http://schemas.microsoft.com/office/word/2006/wordml" xmlns:wps="http://schemas.microsoft.com/office/word/2010/wordprocessingShape" mc:Ignorable="w14 w15 wp14">
-  <w:p>
-    <w:pPr>
-      <w:pStyle w:val="Pidipagina"/>
-    </w:pPr>
-  </w:p>
-</w:ftr>
-</file>
-
-<file path=word/footer3.xml><?xml version="1.0" encoding="utf-8"?>
-<w:ftr xmlns:wpc="http://schemas.microsoft.com/office/word/2010/wordprocessingCanvas" xmlns:mc="http://schemas.openxmlformats.org/markup-compatibility/2006" xmlns:o="urn:schemas-microsoft-com:office:office" xmlns:r="http://schemas.openxmlformats.org/officeDocument/2006/relationships" xmlns:m="http://schemas.openxmlformats.org/officeDocument/2006/math" xmlns:v="urn:schemas-microsoft-com:vml" xmlns:wp14="http://schemas.microsoft.com/office/word/2010/wordprocessingDrawing" xmlns:wp="http://schemas.openxmlformats.org/drawingml/2006/wordprocessingDrawing" xmlns:w10="urn:schemas-microsoft-com:office:word" xmlns:w="http://schemas.openxmlformats.org/wordprocessingml/2006/main" xmlns:w14="http://schemas.microsoft.com/office/word/2010/wordml" xmlns:w15="http://schemas.microsoft.com/office/word/2012/wordml" xmlns:wpg="http://schemas.microsoft.com/office/word/2010/wordprocessingGroup" xmlns:wpi="http://schemas.microsoft.com/office/word/2010/wordprocessingInk" xmlns:wne="http://schemas.microsoft.com/office/word/2006/wordml" xmlns:wps="http://schemas.microsoft.com/office/word/2010/wordprocessingShape" mc:Ignorable="w14 w15 wp14">
+  <w:sdt>
+    <w:sdtPr>
+      <w:id w:val="-855567257"/>
+      <w:docPartObj>
+        <w:docPartGallery w:val="Page Numbers (Bottom of Page)"/>
+        <w:docPartUnique/>
+      </w:docPartObj>
+    </w:sdtPr>
+    <w:sdtContent>
+      <w:p>
+        <w:pPr>
+          <w:pStyle w:val="Pidipagina"/>
+          <w:jc w:val="right"/>
+        </w:pPr>
+        <w:r>
+          <w:fldChar w:fldCharType="begin"/>
+        </w:r>
+        <w:r>
+          <w:instrText>PAGE   \* MERGEFORMAT</w:instrText>
+        </w:r>
+        <w:r>
+          <w:fldChar w:fldCharType="separate"/>
+        </w:r>
+        <w:r>
+          <w:rPr>
+            <w:noProof/>
+            <w:lang w:val="it-IT"/>
+          </w:rPr>
+          <w:t>4</w:t>
+        </w:r>
+        <w:r>
+          <w:fldChar w:fldCharType="end"/>
+        </w:r>
+      </w:p>
+    </w:sdtContent>
+  </w:sdt>
   <w:p>
     <w:pPr>
       <w:pStyle w:val="Pidipagina"/>
@@ -695,21 +1161,9 @@
     <w:pPr>
       <w:pStyle w:val="Intestazione"/>
     </w:pPr>
-  </w:p>
-</w:hdr>
-</file>
-
-<file path=word/header2.xml><?xml version="1.0" encoding="utf-8"?>
-<w:hdr xmlns:wpc="http://schemas.microsoft.com/office/word/2010/wordprocessingCanvas" xmlns:mc="http://schemas.openxmlformats.org/markup-compatibility/2006" xmlns:o="urn:schemas-microsoft-com:office:office" xmlns:r="http://schemas.openxmlformats.org/officeDocument/2006/relationships" xmlns:m="http://schemas.openxmlformats.org/officeDocument/2006/math" xmlns:v="urn:schemas-microsoft-com:vml" xmlns:wp14="http://schemas.microsoft.com/office/word/2010/wordprocessingDrawing" xmlns:wp="http://schemas.openxmlformats.org/drawingml/2006/wordprocessingDrawing" xmlns:w10="urn:schemas-microsoft-com:office:word" xmlns:w="http://schemas.openxmlformats.org/wordprocessingml/2006/main" xmlns:w14="http://schemas.microsoft.com/office/word/2010/wordml" xmlns:w15="http://schemas.microsoft.com/office/word/2012/wordml" xmlns:wpg="http://schemas.microsoft.com/office/word/2010/wordprocessingGroup" xmlns:wpi="http://schemas.microsoft.com/office/word/2010/wordprocessingInk" xmlns:wne="http://schemas.microsoft.com/office/word/2006/wordml" xmlns:wps="http://schemas.microsoft.com/office/word/2010/wordprocessingShape" mc:Ignorable="w14 w15 wp14">
-  <w:p>
-    <w:pPr>
-      <w:pStyle w:val="Intestazione"/>
-    </w:pPr>
     <w:r>
       <w:t xml:space="preserve">Bryan Beffa &amp; </w:t>
     </w:r>
-    <w:bookmarkStart w:id="0" w:name="_GoBack"/>
-    <w:bookmarkEnd w:id="0"/>
     <w:r>
       <w:t>Matteo Forni</w:t>
     </w:r>
@@ -721,16 +1175,6 @@
       <w:tab/>
       <w:t>28.11.2018</w:t>
     </w:r>
-  </w:p>
-</w:hdr>
-</file>
-
-<file path=word/header3.xml><?xml version="1.0" encoding="utf-8"?>
-<w:hdr xmlns:wpc="http://schemas.microsoft.com/office/word/2010/wordprocessingCanvas" xmlns:mc="http://schemas.openxmlformats.org/markup-compatibility/2006" xmlns:o="urn:schemas-microsoft-com:office:office" xmlns:r="http://schemas.openxmlformats.org/officeDocument/2006/relationships" xmlns:m="http://schemas.openxmlformats.org/officeDocument/2006/math" xmlns:v="urn:schemas-microsoft-com:vml" xmlns:wp14="http://schemas.microsoft.com/office/word/2010/wordprocessingDrawing" xmlns:wp="http://schemas.openxmlformats.org/drawingml/2006/wordprocessingDrawing" xmlns:w10="urn:schemas-microsoft-com:office:word" xmlns:w="http://schemas.openxmlformats.org/wordprocessingml/2006/main" xmlns:w14="http://schemas.microsoft.com/office/word/2010/wordml" xmlns:w15="http://schemas.microsoft.com/office/word/2012/wordml" xmlns:wpg="http://schemas.microsoft.com/office/word/2010/wordprocessingGroup" xmlns:wpi="http://schemas.microsoft.com/office/word/2010/wordprocessingInk" xmlns:wne="http://schemas.microsoft.com/office/word/2006/wordml" xmlns:wps="http://schemas.microsoft.com/office/word/2010/wordprocessingShape" mc:Ignorable="w14 w15 wp14">
-  <w:p>
-    <w:pPr>
-      <w:pStyle w:val="Intestazione"/>
-    </w:pPr>
   </w:p>
 </w:hdr>
 </file>
@@ -1275,23 +1719,18 @@
   </w:style>
   <w:style w:type="paragraph" w:styleId="Titolo2">
     <w:name w:val="heading 2"/>
-    <w:basedOn w:val="Normale"/>
+    <w:basedOn w:val="Titolo3"/>
     <w:next w:val="Normale"/>
     <w:link w:val="Titolo2Carattere"/>
     <w:uiPriority w:val="9"/>
     <w:unhideWhenUsed/>
     <w:qFormat/>
-    <w:rsid w:val="002E460F"/>
+    <w:rsid w:val="003268B4"/>
     <w:pPr>
-      <w:keepNext/>
-      <w:keepLines/>
-      <w:spacing w:before="40" w:after="0"/>
       <w:outlineLvl w:val="1"/>
     </w:pPr>
     <w:rPr>
-      <w:rFonts w:asciiTheme="majorHAnsi" w:eastAsiaTheme="majorEastAsia" w:hAnsiTheme="majorHAnsi" w:cstheme="majorBidi"/>
-      <w:b/>
-      <w:color w:val="000000" w:themeColor="text1"/>
+      <w:b w:val="0"/>
       <w:sz w:val="26"/>
       <w:szCs w:val="26"/>
     </w:rPr>
@@ -1409,11 +1848,10 @@
     <w:basedOn w:val="Carpredefinitoparagrafo"/>
     <w:link w:val="Titolo2"/>
     <w:uiPriority w:val="9"/>
-    <w:rsid w:val="002E460F"/>
+    <w:rsid w:val="003268B4"/>
     <w:rPr>
       <w:rFonts w:asciiTheme="majorHAnsi" w:eastAsiaTheme="majorEastAsia" w:hAnsiTheme="majorHAnsi" w:cstheme="majorBidi"/>
-      <w:b/>
-      <w:color w:val="000000" w:themeColor="text1"/>
+      <w:color w:val="4472C4" w:themeColor="accent1"/>
       <w:sz w:val="26"/>
       <w:szCs w:val="26"/>
     </w:rPr>
@@ -1461,6 +1899,89 @@
       <w:ind w:left="720"/>
       <w:contextualSpacing/>
     </w:pPr>
+  </w:style>
+  <w:style w:type="paragraph" w:styleId="Sommario1">
+    <w:name w:val="toc 1"/>
+    <w:basedOn w:val="Normale"/>
+    <w:next w:val="Normale"/>
+    <w:autoRedefine/>
+    <w:uiPriority w:val="39"/>
+    <w:unhideWhenUsed/>
+    <w:rsid w:val="003268B4"/>
+    <w:pPr>
+      <w:spacing w:after="100"/>
+    </w:pPr>
+  </w:style>
+  <w:style w:type="paragraph" w:styleId="Sommario2">
+    <w:name w:val="toc 2"/>
+    <w:basedOn w:val="Normale"/>
+    <w:next w:val="Normale"/>
+    <w:autoRedefine/>
+    <w:uiPriority w:val="39"/>
+    <w:unhideWhenUsed/>
+    <w:rsid w:val="003268B4"/>
+    <w:pPr>
+      <w:spacing w:after="100"/>
+      <w:ind w:left="220"/>
+    </w:pPr>
+  </w:style>
+  <w:style w:type="character" w:styleId="Collegamentoipertestuale">
+    <w:name w:val="Hyperlink"/>
+    <w:basedOn w:val="Carpredefinitoparagrafo"/>
+    <w:uiPriority w:val="99"/>
+    <w:unhideWhenUsed/>
+    <w:rsid w:val="003268B4"/>
+    <w:rPr>
+      <w:color w:val="0563C1" w:themeColor="hyperlink"/>
+      <w:u w:val="single"/>
+    </w:rPr>
+  </w:style>
+  <w:style w:type="paragraph" w:styleId="Sommario3">
+    <w:name w:val="toc 3"/>
+    <w:basedOn w:val="Normale"/>
+    <w:next w:val="Normale"/>
+    <w:autoRedefine/>
+    <w:uiPriority w:val="39"/>
+    <w:unhideWhenUsed/>
+    <w:rsid w:val="003268B4"/>
+    <w:pPr>
+      <w:spacing w:after="100"/>
+      <w:ind w:left="440"/>
+    </w:pPr>
+  </w:style>
+  <w:style w:type="paragraph" w:styleId="Titolo">
+    <w:name w:val="Title"/>
+    <w:basedOn w:val="Normale"/>
+    <w:next w:val="Normale"/>
+    <w:link w:val="TitoloCarattere"/>
+    <w:uiPriority w:val="10"/>
+    <w:qFormat/>
+    <w:rsid w:val="00A83604"/>
+    <w:pPr>
+      <w:spacing w:after="0" w:line="240" w:lineRule="auto"/>
+      <w:contextualSpacing/>
+    </w:pPr>
+    <w:rPr>
+      <w:rFonts w:asciiTheme="majorHAnsi" w:eastAsiaTheme="majorEastAsia" w:hAnsiTheme="majorHAnsi" w:cstheme="majorBidi"/>
+      <w:spacing w:val="-10"/>
+      <w:kern w:val="28"/>
+      <w:sz w:val="56"/>
+      <w:szCs w:val="56"/>
+    </w:rPr>
+  </w:style>
+  <w:style w:type="character" w:customStyle="1" w:styleId="TitoloCarattere">
+    <w:name w:val="Titolo Carattere"/>
+    <w:basedOn w:val="Carpredefinitoparagrafo"/>
+    <w:link w:val="Titolo"/>
+    <w:uiPriority w:val="10"/>
+    <w:rsid w:val="00A83604"/>
+    <w:rPr>
+      <w:rFonts w:asciiTheme="majorHAnsi" w:eastAsiaTheme="majorEastAsia" w:hAnsiTheme="majorHAnsi" w:cstheme="majorBidi"/>
+      <w:spacing w:val="-10"/>
+      <w:kern w:val="28"/>
+      <w:sz w:val="56"/>
+      <w:szCs w:val="56"/>
+    </w:rPr>
   </w:style>
 </w:styles>
 </file>
@@ -1765,7 +2286,7 @@
 </file>
 
 <file path=customXml/itemProps1.xml><?xml version="1.0" encoding="utf-8"?>
-<ds:datastoreItem xmlns:ds="http://schemas.openxmlformats.org/officeDocument/2006/customXml" ds:itemID="{E2CA1BED-D464-4EE9-BF3E-00D79E7A9579}">
+<ds:datastoreItem xmlns:ds="http://schemas.openxmlformats.org/officeDocument/2006/customXml" ds:itemID="{9F09B6FB-33D0-4D43-B113-AC5123D0662E}">
   <ds:schemaRefs>
     <ds:schemaRef ds:uri="http://schemas.openxmlformats.org/officeDocument/2006/bibliography"/>
   </ds:schemaRefs>

</xml_diff>